<commit_message>
Ispravljene neke greske iz dobijenog loga
</commit_message>
<xml_diff>
--- a/SSU/SSU_Izmena_jela.docx
+++ b/SSU/SSU_Izmena_jela.docx
@@ -361,6 +361,12 @@
                 <w:lang w:val="sr-Latn-RS"/>
               </w:rPr>
             </w:pPr>
+            <w:r>
+              <w:rPr>
+                <w:lang w:val="sr-Latn-RS"/>
+              </w:rPr>
+              <w:t>09.04.2019.</w:t>
+            </w:r>
           </w:p>
         </w:tc>
         <w:tc>
@@ -373,6 +379,12 @@
                 <w:lang w:val="sr-Latn-RS"/>
               </w:rPr>
             </w:pPr>
+            <w:r>
+              <w:rPr>
+                <w:lang w:val="sr-Latn-RS"/>
+              </w:rPr>
+              <w:t>1.1</w:t>
+            </w:r>
           </w:p>
         </w:tc>
         <w:tc>
@@ -385,6 +397,12 @@
                 <w:lang w:val="sr-Latn-RS"/>
               </w:rPr>
             </w:pPr>
+            <w:r>
+              <w:rPr>
+                <w:lang w:val="sr-Latn-RS"/>
+              </w:rPr>
+              <w:t>Evidentirano rešenje otvorenog pitanja 1.</w:t>
+            </w:r>
           </w:p>
         </w:tc>
         <w:tc>
@@ -397,6 +415,14 @@
                 <w:lang w:val="sr-Latn-RS"/>
               </w:rPr>
             </w:pPr>
+            <w:r>
+              <w:rPr>
+                <w:lang w:val="sr-Latn-RS"/>
+              </w:rPr>
+              <w:t>Nenad Babin</w:t>
+            </w:r>
+            <w:bookmarkStart w:id="0" w:name="_GoBack"/>
+            <w:bookmarkEnd w:id="0"/>
           </w:p>
         </w:tc>
       </w:tr>
@@ -1745,12 +1771,12 @@
       <w:pPr>
         <w:pStyle w:val="Heading1"/>
       </w:pPr>
-      <w:bookmarkStart w:id="0" w:name="_Toc3238731"/>
+      <w:bookmarkStart w:id="1" w:name="_Toc3238731"/>
       <w:r>
         <w:lastRenderedPageBreak/>
         <w:t>Uvod</w:t>
       </w:r>
-      <w:bookmarkEnd w:id="0"/>
+      <w:bookmarkEnd w:id="1"/>
     </w:p>
     <w:p>
       <w:pPr>
@@ -1759,14 +1785,14 @@
           <w:lang w:val="sr-Latn-RS"/>
         </w:rPr>
       </w:pPr>
-      <w:bookmarkStart w:id="1" w:name="_Toc3238732"/>
+      <w:bookmarkStart w:id="2" w:name="_Toc3238732"/>
       <w:r>
         <w:rPr>
           <w:lang w:val="sr-Latn-RS"/>
         </w:rPr>
         <w:t>Rezime</w:t>
       </w:r>
-      <w:bookmarkEnd w:id="1"/>
+      <w:bookmarkEnd w:id="2"/>
     </w:p>
     <w:p>
       <w:pPr>
@@ -1834,14 +1860,14 @@
           <w:lang w:val="sr-Latn-RS"/>
         </w:rPr>
       </w:pPr>
-      <w:bookmarkStart w:id="2" w:name="_Toc3238733"/>
+      <w:bookmarkStart w:id="3" w:name="_Toc3238733"/>
       <w:r>
         <w:rPr>
           <w:lang w:val="sr-Latn-RS"/>
         </w:rPr>
         <w:t>Namena dokumenta i ciljne grupe</w:t>
       </w:r>
-      <w:bookmarkEnd w:id="2"/>
+      <w:bookmarkEnd w:id="3"/>
     </w:p>
     <w:p>
       <w:pPr>
@@ -1861,14 +1887,14 @@
           <w:lang w:val="sr-Latn-RS"/>
         </w:rPr>
       </w:pPr>
-      <w:bookmarkStart w:id="3" w:name="_Toc3238734"/>
+      <w:bookmarkStart w:id="4" w:name="_Toc3238734"/>
       <w:r>
         <w:rPr>
           <w:lang w:val="sr-Latn-RS"/>
         </w:rPr>
         <w:t>Reference</w:t>
       </w:r>
-      <w:bookmarkEnd w:id="3"/>
+      <w:bookmarkEnd w:id="4"/>
     </w:p>
     <w:p>
       <w:pPr>
@@ -1913,14 +1939,14 @@
           <w:lang w:val="sr-Latn-RS"/>
         </w:rPr>
       </w:pPr>
-      <w:bookmarkStart w:id="4" w:name="_Toc3238735"/>
+      <w:bookmarkStart w:id="5" w:name="_Toc3238735"/>
       <w:r>
         <w:rPr>
           <w:lang w:val="sr-Latn-RS"/>
         </w:rPr>
         <w:t>Otvorena pitanja</w:t>
       </w:r>
-      <w:bookmarkEnd w:id="4"/>
+      <w:bookmarkEnd w:id="5"/>
     </w:p>
     <w:tbl>
       <w:tblPr>
@@ -2023,6 +2049,12 @@
               <w:rPr>
                 <w:lang w:val="sr-Latn-RS"/>
               </w:rPr>
+              <w:t xml:space="preserve">Napomena: </w:t>
+            </w:r>
+            <w:r>
+              <w:rPr>
+                <w:lang w:val="sr-Latn-RS"/>
+              </w:rPr>
               <w:t xml:space="preserve">Moramo uskladiti naziv </w:t>
             </w:r>
             <w:r>
@@ -2049,6 +2081,12 @@
               </w:rPr>
               <w:t>ovom dokumentu</w:t>
             </w:r>
+            <w:r>
+              <w:rPr>
+                <w:lang w:val="sr-Latn-RS"/>
+              </w:rPr>
+              <w:t>.</w:t>
+            </w:r>
           </w:p>
         </w:tc>
         <w:tc>
@@ -2061,6 +2099,12 @@
                 <w:lang w:val="sr-Latn-RS"/>
               </w:rPr>
             </w:pPr>
+            <w:r>
+              <w:rPr>
+                <w:lang w:val="sr-Latn-RS"/>
+              </w:rPr>
+              <w:t>Usklađeno.</w:t>
+            </w:r>
           </w:p>
         </w:tc>
       </w:tr>
@@ -2080,7 +2124,7 @@
           <w:lang w:val="sr-Latn-RS"/>
         </w:rPr>
       </w:pPr>
-      <w:bookmarkStart w:id="5" w:name="_Toc3238736"/>
+      <w:bookmarkStart w:id="6" w:name="_Toc3238736"/>
       <w:r>
         <w:rPr>
           <w:lang w:val="sr-Latn-RS"/>
@@ -2093,7 +2137,7 @@
         </w:rPr>
         <w:t>izmena jela</w:t>
       </w:r>
-      <w:bookmarkEnd w:id="5"/>
+      <w:bookmarkEnd w:id="6"/>
     </w:p>
     <w:p>
       <w:pPr>
@@ -2102,14 +2146,14 @@
           <w:lang w:val="sr-Latn-RS"/>
         </w:rPr>
       </w:pPr>
-      <w:bookmarkStart w:id="6" w:name="_Toc3238737"/>
+      <w:bookmarkStart w:id="7" w:name="_Toc3238737"/>
       <w:r>
         <w:rPr>
           <w:lang w:val="sr-Latn-RS"/>
         </w:rPr>
         <w:t>Kratak opis</w:t>
       </w:r>
-      <w:bookmarkEnd w:id="6"/>
+      <w:bookmarkEnd w:id="7"/>
     </w:p>
     <w:p>
       <w:pPr>
@@ -2132,14 +2176,14 @@
           <w:lang w:val="sr-Latn-RS"/>
         </w:rPr>
       </w:pPr>
-      <w:bookmarkStart w:id="7" w:name="_Toc3238738"/>
+      <w:bookmarkStart w:id="8" w:name="_Toc3238738"/>
       <w:r>
         <w:rPr>
           <w:lang w:val="sr-Latn-RS"/>
         </w:rPr>
         <w:t>Tok događaja</w:t>
       </w:r>
-      <w:bookmarkEnd w:id="7"/>
+      <w:bookmarkEnd w:id="8"/>
     </w:p>
     <w:p>
       <w:pPr>
@@ -2148,16 +2192,16 @@
           <w:lang w:val="sr-Latn-RS"/>
         </w:rPr>
       </w:pPr>
-      <w:bookmarkStart w:id="8" w:name="_Toc3233492"/>
-      <w:bookmarkStart w:id="9" w:name="_Toc3238739"/>
+      <w:bookmarkStart w:id="9" w:name="_Toc3233492"/>
+      <w:bookmarkStart w:id="10" w:name="_Toc3238739"/>
       <w:r>
         <w:rPr>
           <w:lang w:val="sr-Latn-RS"/>
         </w:rPr>
         <w:t>Korisnik uspešno menja podatke u formi za unos jela</w:t>
       </w:r>
-      <w:bookmarkEnd w:id="8"/>
       <w:bookmarkEnd w:id="9"/>
+      <w:bookmarkEnd w:id="10"/>
     </w:p>
     <w:p>
       <w:pPr>
@@ -2571,13 +2615,7 @@
         <w:rPr>
           <w:lang w:val="sr-Latn-RS"/>
         </w:rPr>
-        <w:t xml:space="preserve">Sistem daje poruku korisniku da je jelo uspešno </w:t>
-      </w:r>
-      <w:r>
-        <w:rPr>
-          <w:lang w:val="sr-Latn-RS"/>
-        </w:rPr>
-        <w:t>izmenjeno.</w:t>
+        <w:t>Sistem daje poruku korisniku da je jelo uspešno izmenjeno.</w:t>
       </w:r>
     </w:p>
     <w:p>
@@ -2645,16 +2683,16 @@
           <w:lang w:val="sr-Latn-RS"/>
         </w:rPr>
       </w:pPr>
-      <w:bookmarkStart w:id="10" w:name="_Toc3233493"/>
-      <w:bookmarkStart w:id="11" w:name="_Toc3238740"/>
+      <w:bookmarkStart w:id="11" w:name="_Toc3233493"/>
+      <w:bookmarkStart w:id="12" w:name="_Toc3238740"/>
       <w:r>
         <w:rPr>
           <w:lang w:val="sr-Latn-RS"/>
         </w:rPr>
         <w:t>Korisnik nije popunio jedno ili više polja u formi</w:t>
       </w:r>
-      <w:bookmarkEnd w:id="10"/>
       <w:bookmarkEnd w:id="11"/>
+      <w:bookmarkEnd w:id="12"/>
     </w:p>
     <w:p>
       <w:pPr>
@@ -2699,14 +2737,14 @@
           <w:lang w:val="sr-Latn-RS"/>
         </w:rPr>
       </w:pPr>
-      <w:bookmarkStart w:id="12" w:name="_Toc3238741"/>
+      <w:bookmarkStart w:id="13" w:name="_Toc3238741"/>
       <w:r>
         <w:rPr>
           <w:lang w:val="sr-Latn-RS"/>
         </w:rPr>
         <w:t>Korisnik je odabrao opciju da ukloni jelo</w:t>
       </w:r>
-      <w:bookmarkEnd w:id="12"/>
+      <w:bookmarkEnd w:id="13"/>
     </w:p>
     <w:p>
       <w:pPr>
@@ -2731,8 +2769,6 @@
         </w:rPr>
         <w:t>.</w:t>
       </w:r>
-      <w:bookmarkStart w:id="13" w:name="_GoBack"/>
-      <w:bookmarkEnd w:id="13"/>
     </w:p>
     <w:p>
       <w:pPr>
@@ -7019,7 +7055,7 @@
 </file>
 
 <file path=customXml/itemProps1.xml><?xml version="1.0" encoding="utf-8"?>
-<ds:datastoreItem xmlns:ds="http://schemas.openxmlformats.org/officeDocument/2006/customXml" ds:itemID="{FBD6798B-B21F-4A45-B672-7417C4637365}">
+<ds:datastoreItem xmlns:ds="http://schemas.openxmlformats.org/officeDocument/2006/customXml" ds:itemID="{7B48EC30-44C9-4F8F-A808-6DEE3D2FB61C}">
   <ds:schemaRefs>
     <ds:schemaRef ds:uri="http://schemas.openxmlformats.org/officeDocument/2006/bibliography"/>
   </ds:schemaRefs>

</xml_diff>

<commit_message>
Ispravke nakon formalne inspekcije
</commit_message>
<xml_diff>
--- a/SSU/SSU_Izmena_jela.docx
+++ b/SSU/SSU_Izmena_jela.docx
@@ -421,8 +421,80 @@
               </w:rPr>
               <w:t>Nenad Babin</w:t>
             </w:r>
-            <w:bookmarkStart w:id="0" w:name="_GoBack"/>
-            <w:bookmarkEnd w:id="0"/>
+          </w:p>
+        </w:tc>
+      </w:tr>
+      <w:tr>
+        <w:tc>
+          <w:tcPr>
+            <w:tcW w:w="2349" w:type="dxa"/>
+          </w:tcPr>
+          <w:p>
+            <w:pPr>
+              <w:rPr>
+                <w:lang w:val="sr-Latn-RS"/>
+              </w:rPr>
+            </w:pPr>
+            <w:r>
+              <w:rPr>
+                <w:lang w:val="sr-Latn-RS"/>
+              </w:rPr>
+              <w:t>10.04.2019</w:t>
+            </w:r>
+          </w:p>
+        </w:tc>
+        <w:tc>
+          <w:tcPr>
+            <w:tcW w:w="2349" w:type="dxa"/>
+          </w:tcPr>
+          <w:p>
+            <w:pPr>
+              <w:rPr>
+                <w:lang w:val="sr-Latn-RS"/>
+              </w:rPr>
+            </w:pPr>
+            <w:r>
+              <w:rPr>
+                <w:lang w:val="sr-Latn-RS"/>
+              </w:rPr>
+              <w:t>1.2</w:t>
+            </w:r>
+          </w:p>
+        </w:tc>
+        <w:tc>
+          <w:tcPr>
+            <w:tcW w:w="2349" w:type="dxa"/>
+          </w:tcPr>
+          <w:p>
+            <w:pPr>
+              <w:rPr>
+                <w:lang w:val="sr-Latn-RS"/>
+              </w:rPr>
+            </w:pPr>
+            <w:r>
+              <w:rPr>
+                <w:lang w:val="sr-Latn-RS"/>
+              </w:rPr>
+              <w:t>Dodato proširenje 2.2.4</w:t>
+            </w:r>
+          </w:p>
+        </w:tc>
+        <w:tc>
+          <w:tcPr>
+            <w:tcW w:w="2349" w:type="dxa"/>
+          </w:tcPr>
+          <w:p>
+            <w:pPr>
+              <w:rPr>
+                <w:lang w:val="sr-Latn-RS"/>
+              </w:rPr>
+            </w:pPr>
+            <w:r>
+              <w:rPr>
+                <w:lang w:val="sr-Latn-RS"/>
+              </w:rPr>
+              <w:t>Nenad Babin</w:t>
+            </w:r>
           </w:p>
         </w:tc>
       </w:tr>
@@ -497,7 +569,7 @@
         </w:rPr>
         <w:fldChar w:fldCharType="separate"/>
       </w:r>
-      <w:hyperlink w:anchor="_Toc3238731" w:history="1">
+      <w:hyperlink w:anchor="_Toc5808068" w:history="1">
         <w:r>
           <w:rPr>
             <w:rStyle w:val="Hyperlink"/>
@@ -540,7 +612,7 @@
             <w:noProof/>
             <w:webHidden/>
           </w:rPr>
-          <w:instrText xml:space="preserve"> PAGEREF _Toc3238731 \h </w:instrText>
+          <w:instrText xml:space="preserve"> PAGEREF _Toc5808068 \h </w:instrText>
         </w:r>
         <w:r>
           <w:rPr>
@@ -585,7 +657,7 @@
           <w:lang w:val="sr-Latn-RS" w:eastAsia="sr-Latn-RS"/>
         </w:rPr>
       </w:pPr>
-      <w:hyperlink w:anchor="_Toc3238732" w:history="1">
+      <w:hyperlink w:anchor="_Toc5808069" w:history="1">
         <w:r>
           <w:rPr>
             <w:rStyle w:val="Hyperlink"/>
@@ -630,7 +702,7 @@
             <w:noProof/>
             <w:webHidden/>
           </w:rPr>
-          <w:instrText xml:space="preserve"> PAGEREF _Toc3238732 \h </w:instrText>
+          <w:instrText xml:space="preserve"> PAGEREF _Toc5808069 \h </w:instrText>
         </w:r>
         <w:r>
           <w:rPr>
@@ -675,7 +747,7 @@
           <w:lang w:val="sr-Latn-RS" w:eastAsia="sr-Latn-RS"/>
         </w:rPr>
       </w:pPr>
-      <w:hyperlink w:anchor="_Toc3238733" w:history="1">
+      <w:hyperlink w:anchor="_Toc5808070" w:history="1">
         <w:r>
           <w:rPr>
             <w:rStyle w:val="Hyperlink"/>
@@ -720,7 +792,7 @@
             <w:noProof/>
             <w:webHidden/>
           </w:rPr>
-          <w:instrText xml:space="preserve"> PAGEREF _Toc3238733 \h </w:instrText>
+          <w:instrText xml:space="preserve"> PAGEREF _Toc5808070 \h </w:instrText>
         </w:r>
         <w:r>
           <w:rPr>
@@ -765,7 +837,7 @@
           <w:lang w:val="sr-Latn-RS" w:eastAsia="sr-Latn-RS"/>
         </w:rPr>
       </w:pPr>
-      <w:hyperlink w:anchor="_Toc3238734" w:history="1">
+      <w:hyperlink w:anchor="_Toc5808071" w:history="1">
         <w:r>
           <w:rPr>
             <w:rStyle w:val="Hyperlink"/>
@@ -810,7 +882,7 @@
             <w:noProof/>
             <w:webHidden/>
           </w:rPr>
-          <w:instrText xml:space="preserve"> PAGEREF _Toc3238734 \h </w:instrText>
+          <w:instrText xml:space="preserve"> PAGEREF _Toc5808071 \h </w:instrText>
         </w:r>
         <w:r>
           <w:rPr>
@@ -855,7 +927,7 @@
           <w:lang w:val="sr-Latn-RS" w:eastAsia="sr-Latn-RS"/>
         </w:rPr>
       </w:pPr>
-      <w:hyperlink w:anchor="_Toc3238735" w:history="1">
+      <w:hyperlink w:anchor="_Toc5808072" w:history="1">
         <w:r>
           <w:rPr>
             <w:rStyle w:val="Hyperlink"/>
@@ -900,7 +972,7 @@
             <w:noProof/>
             <w:webHidden/>
           </w:rPr>
-          <w:instrText xml:space="preserve"> PAGEREF _Toc3238735 \h </w:instrText>
+          <w:instrText xml:space="preserve"> PAGEREF _Toc5808072 \h </w:instrText>
         </w:r>
         <w:r>
           <w:rPr>
@@ -945,7 +1017,7 @@
           <w:lang w:val="sr-Latn-RS" w:eastAsia="sr-Latn-RS"/>
         </w:rPr>
       </w:pPr>
-      <w:hyperlink w:anchor="_Toc3238736" w:history="1">
+      <w:hyperlink w:anchor="_Toc5808073" w:history="1">
         <w:r>
           <w:rPr>
             <w:rStyle w:val="Hyperlink"/>
@@ -990,7 +1062,7 @@
             <w:noProof/>
             <w:webHidden/>
           </w:rPr>
-          <w:instrText xml:space="preserve"> PAGEREF _Toc3238736 \h </w:instrText>
+          <w:instrText xml:space="preserve"> PAGEREF _Toc5808073 \h </w:instrText>
         </w:r>
         <w:r>
           <w:rPr>
@@ -1035,7 +1107,7 @@
           <w:lang w:val="sr-Latn-RS" w:eastAsia="sr-Latn-RS"/>
         </w:rPr>
       </w:pPr>
-      <w:hyperlink w:anchor="_Toc3238737" w:history="1">
+      <w:hyperlink w:anchor="_Toc5808074" w:history="1">
         <w:r>
           <w:rPr>
             <w:rStyle w:val="Hyperlink"/>
@@ -1080,7 +1152,7 @@
             <w:noProof/>
             <w:webHidden/>
           </w:rPr>
-          <w:instrText xml:space="preserve"> PAGEREF _Toc3238737 \h </w:instrText>
+          <w:instrText xml:space="preserve"> PAGEREF _Toc5808074 \h </w:instrText>
         </w:r>
         <w:r>
           <w:rPr>
@@ -1125,7 +1197,7 @@
           <w:lang w:val="sr-Latn-RS" w:eastAsia="sr-Latn-RS"/>
         </w:rPr>
       </w:pPr>
-      <w:hyperlink w:anchor="_Toc3238738" w:history="1">
+      <w:hyperlink w:anchor="_Toc5808075" w:history="1">
         <w:r>
           <w:rPr>
             <w:rStyle w:val="Hyperlink"/>
@@ -1170,7 +1242,7 @@
             <w:noProof/>
             <w:webHidden/>
           </w:rPr>
-          <w:instrText xml:space="preserve"> PAGEREF _Toc3238738 \h </w:instrText>
+          <w:instrText xml:space="preserve"> PAGEREF _Toc5808075 \h </w:instrText>
         </w:r>
         <w:r>
           <w:rPr>
@@ -1215,7 +1287,7 @@
           <w:lang w:val="sr-Latn-RS" w:eastAsia="sr-Latn-RS"/>
         </w:rPr>
       </w:pPr>
-      <w:hyperlink w:anchor="_Toc3238739" w:history="1">
+      <w:hyperlink w:anchor="_Toc5808076" w:history="1">
         <w:r>
           <w:rPr>
             <w:rStyle w:val="Hyperlink"/>
@@ -1260,7 +1332,7 @@
             <w:noProof/>
             <w:webHidden/>
           </w:rPr>
-          <w:instrText xml:space="preserve"> PAGEREF _Toc3238739 \h </w:instrText>
+          <w:instrText xml:space="preserve"> PAGEREF _Toc5808076 \h </w:instrText>
         </w:r>
         <w:r>
           <w:rPr>
@@ -1305,7 +1377,7 @@
           <w:lang w:val="sr-Latn-RS" w:eastAsia="sr-Latn-RS"/>
         </w:rPr>
       </w:pPr>
-      <w:hyperlink w:anchor="_Toc3238740" w:history="1">
+      <w:hyperlink w:anchor="_Toc5808077" w:history="1">
         <w:r>
           <w:rPr>
             <w:rStyle w:val="Hyperlink"/>
@@ -1350,7 +1422,7 @@
             <w:noProof/>
             <w:webHidden/>
           </w:rPr>
-          <w:instrText xml:space="preserve"> PAGEREF _Toc3238740 \h </w:instrText>
+          <w:instrText xml:space="preserve"> PAGEREF _Toc5808077 \h </w:instrText>
         </w:r>
         <w:r>
           <w:rPr>
@@ -1395,7 +1467,7 @@
           <w:lang w:val="sr-Latn-RS" w:eastAsia="sr-Latn-RS"/>
         </w:rPr>
       </w:pPr>
-      <w:hyperlink w:anchor="_Toc3238741" w:history="1">
+      <w:hyperlink w:anchor="_Toc5808078" w:history="1">
         <w:r>
           <w:rPr>
             <w:rStyle w:val="Hyperlink"/>
@@ -1440,7 +1512,97 @@
             <w:noProof/>
             <w:webHidden/>
           </w:rPr>
-          <w:instrText xml:space="preserve"> PAGEREF _Toc3238741 \h </w:instrText>
+          <w:instrText xml:space="preserve"> PAGEREF _Toc5808078 \h </w:instrText>
+        </w:r>
+        <w:r>
+          <w:rPr>
+            <w:noProof/>
+            <w:webHidden/>
+          </w:rPr>
+        </w:r>
+        <w:r>
+          <w:rPr>
+            <w:noProof/>
+            <w:webHidden/>
+          </w:rPr>
+          <w:fldChar w:fldCharType="separate"/>
+        </w:r>
+        <w:r>
+          <w:rPr>
+            <w:noProof/>
+            <w:webHidden/>
+          </w:rPr>
+          <w:t>5</w:t>
+        </w:r>
+        <w:r>
+          <w:rPr>
+            <w:noProof/>
+            <w:webHidden/>
+          </w:rPr>
+          <w:fldChar w:fldCharType="end"/>
+        </w:r>
+      </w:hyperlink>
+    </w:p>
+    <w:p>
+      <w:pPr>
+        <w:pStyle w:val="TOC3"/>
+        <w:tabs>
+          <w:tab w:val="left" w:pos="1540"/>
+          <w:tab w:val="right" w:pos="9396"/>
+        </w:tabs>
+        <w:rPr>
+          <w:rFonts w:asciiTheme="minorHAnsi" w:eastAsiaTheme="minorEastAsia" w:hAnsiTheme="minorHAnsi"/>
+          <w:noProof/>
+          <w:sz w:val="22"/>
+          <w:lang w:val="sr-Latn-RS" w:eastAsia="sr-Latn-RS"/>
+        </w:rPr>
+      </w:pPr>
+      <w:hyperlink w:anchor="_Toc5808079" w:history="1">
+        <w:r>
+          <w:rPr>
+            <w:rStyle w:val="Hyperlink"/>
+            <w:noProof/>
+            <w:lang w:val="sr-Latn-RS"/>
+          </w:rPr>
+          <w:t>2.2.4</w:t>
+        </w:r>
+        <w:r>
+          <w:rPr>
+            <w:rFonts w:asciiTheme="minorHAnsi" w:eastAsiaTheme="minorEastAsia" w:hAnsiTheme="minorHAnsi"/>
+            <w:noProof/>
+            <w:sz w:val="22"/>
+            <w:lang w:val="sr-Latn-RS" w:eastAsia="sr-Latn-RS"/>
+          </w:rPr>
+          <w:tab/>
+        </w:r>
+        <w:r>
+          <w:rPr>
+            <w:rStyle w:val="Hyperlink"/>
+            <w:noProof/>
+            <w:lang w:val="sr-Latn-RS"/>
+          </w:rPr>
+          <w:t>Korisnik nije uneo sliku</w:t>
+        </w:r>
+        <w:r>
+          <w:rPr>
+            <w:noProof/>
+            <w:webHidden/>
+          </w:rPr>
+          <w:tab/>
+        </w:r>
+        <w:r>
+          <w:rPr>
+            <w:noProof/>
+            <w:webHidden/>
+          </w:rPr>
+          <w:fldChar w:fldCharType="begin"/>
+        </w:r>
+        <w:r>
+          <w:rPr>
+            <w:noProof/>
+            <w:webHidden/>
+          </w:rPr>
+          <w:instrText xml:space="preserve"> PAGEREF _Toc5808079 \h </w:instrText>
         </w:r>
         <w:r>
           <w:rPr>
@@ -1485,7 +1647,7 @@
           <w:lang w:val="sr-Latn-RS" w:eastAsia="sr-Latn-RS"/>
         </w:rPr>
       </w:pPr>
-      <w:hyperlink w:anchor="_Toc3238742" w:history="1">
+      <w:hyperlink w:anchor="_Toc5808080" w:history="1">
         <w:r>
           <w:rPr>
             <w:rStyle w:val="Hyperlink"/>
@@ -1530,7 +1692,7 @@
             <w:noProof/>
             <w:webHidden/>
           </w:rPr>
-          <w:instrText xml:space="preserve"> PAGEREF _Toc3238742 \h </w:instrText>
+          <w:instrText xml:space="preserve"> PAGEREF _Toc5808080 \h </w:instrText>
         </w:r>
         <w:r>
           <w:rPr>
@@ -1550,7 +1712,7 @@
             <w:noProof/>
             <w:webHidden/>
           </w:rPr>
-          <w:t>5</w:t>
+          <w:t>6</w:t>
         </w:r>
         <w:r>
           <w:rPr>
@@ -1575,7 +1737,7 @@
           <w:lang w:val="sr-Latn-RS" w:eastAsia="sr-Latn-RS"/>
         </w:rPr>
       </w:pPr>
-      <w:hyperlink w:anchor="_Toc3238743" w:history="1">
+      <w:hyperlink w:anchor="_Toc5808081" w:history="1">
         <w:r>
           <w:rPr>
             <w:rStyle w:val="Hyperlink"/>
@@ -1620,7 +1782,7 @@
             <w:noProof/>
             <w:webHidden/>
           </w:rPr>
-          <w:instrText xml:space="preserve"> PAGEREF _Toc3238743 \h </w:instrText>
+          <w:instrText xml:space="preserve"> PAGEREF _Toc5808081 \h </w:instrText>
         </w:r>
         <w:r>
           <w:rPr>
@@ -1640,7 +1802,7 @@
             <w:noProof/>
             <w:webHidden/>
           </w:rPr>
-          <w:t>5</w:t>
+          <w:t>6</w:t>
         </w:r>
         <w:r>
           <w:rPr>
@@ -1665,7 +1827,7 @@
           <w:lang w:val="sr-Latn-RS" w:eastAsia="sr-Latn-RS"/>
         </w:rPr>
       </w:pPr>
-      <w:hyperlink w:anchor="_Toc3238744" w:history="1">
+      <w:hyperlink w:anchor="_Toc5808082" w:history="1">
         <w:r>
           <w:rPr>
             <w:rStyle w:val="Hyperlink"/>
@@ -1710,7 +1872,7 @@
             <w:noProof/>
             <w:webHidden/>
           </w:rPr>
-          <w:instrText xml:space="preserve"> PAGEREF _Toc3238744 \h </w:instrText>
+          <w:instrText xml:space="preserve"> PAGEREF _Toc5808082 \h </w:instrText>
         </w:r>
         <w:r>
           <w:rPr>
@@ -1771,28 +1933,28 @@
       <w:pPr>
         <w:pStyle w:val="Heading1"/>
       </w:pPr>
-      <w:bookmarkStart w:id="1" w:name="_Toc3238731"/>
+      <w:bookmarkStart w:id="0" w:name="_Toc5808068"/>
       <w:r>
         <w:lastRenderedPageBreak/>
         <w:t>Uvod</w:t>
       </w:r>
+      <w:bookmarkEnd w:id="0"/>
+    </w:p>
+    <w:p>
+      <w:pPr>
+        <w:pStyle w:val="Heading2"/>
+        <w:rPr>
+          <w:lang w:val="sr-Latn-RS"/>
+        </w:rPr>
+      </w:pPr>
+      <w:bookmarkStart w:id="1" w:name="_Toc5808069"/>
+      <w:r>
+        <w:rPr>
+          <w:lang w:val="sr-Latn-RS"/>
+        </w:rPr>
+        <w:t>Rezime</w:t>
+      </w:r>
       <w:bookmarkEnd w:id="1"/>
-    </w:p>
-    <w:p>
-      <w:pPr>
-        <w:pStyle w:val="Heading2"/>
-        <w:rPr>
-          <w:lang w:val="sr-Latn-RS"/>
-        </w:rPr>
-      </w:pPr>
-      <w:bookmarkStart w:id="2" w:name="_Toc3238732"/>
-      <w:r>
-        <w:rPr>
-          <w:lang w:val="sr-Latn-RS"/>
-        </w:rPr>
-        <w:t>Rezime</w:t>
-      </w:r>
-      <w:bookmarkEnd w:id="2"/>
     </w:p>
     <w:p>
       <w:pPr>
@@ -1860,41 +2022,41 @@
           <w:lang w:val="sr-Latn-RS"/>
         </w:rPr>
       </w:pPr>
-      <w:bookmarkStart w:id="3" w:name="_Toc3238733"/>
+      <w:bookmarkStart w:id="2" w:name="_Toc5808070"/>
       <w:r>
         <w:rPr>
           <w:lang w:val="sr-Latn-RS"/>
         </w:rPr>
         <w:t>Namena dokumenta i ciljne grupe</w:t>
       </w:r>
+      <w:bookmarkEnd w:id="2"/>
+    </w:p>
+    <w:p>
+      <w:pPr>
+        <w:pStyle w:val="Style1"/>
+      </w:pPr>
+      <w:r>
+        <w:t>Ovaj dokument služi članovima tima u projektovanju aplikacije, kao i pri njenom testiranju kasnije</w:t>
+      </w:r>
+      <w:r>
+        <w:t>.</w:t>
+      </w:r>
+    </w:p>
+    <w:p>
+      <w:pPr>
+        <w:pStyle w:val="Heading2"/>
+        <w:rPr>
+          <w:lang w:val="sr-Latn-RS"/>
+        </w:rPr>
+      </w:pPr>
+      <w:bookmarkStart w:id="3" w:name="_Toc5808071"/>
+      <w:r>
+        <w:rPr>
+          <w:lang w:val="sr-Latn-RS"/>
+        </w:rPr>
+        <w:t>Reference</w:t>
+      </w:r>
       <w:bookmarkEnd w:id="3"/>
-    </w:p>
-    <w:p>
-      <w:pPr>
-        <w:pStyle w:val="Style1"/>
-      </w:pPr>
-      <w:r>
-        <w:t>Ovaj dokument služi članovima tima u projektovanju aplikacije, kao i pri njenom testiranju kasnije</w:t>
-      </w:r>
-      <w:r>
-        <w:t>.</w:t>
-      </w:r>
-    </w:p>
-    <w:p>
-      <w:pPr>
-        <w:pStyle w:val="Heading2"/>
-        <w:rPr>
-          <w:lang w:val="sr-Latn-RS"/>
-        </w:rPr>
-      </w:pPr>
-      <w:bookmarkStart w:id="4" w:name="_Toc3238734"/>
-      <w:r>
-        <w:rPr>
-          <w:lang w:val="sr-Latn-RS"/>
-        </w:rPr>
-        <w:t>Reference</w:t>
-      </w:r>
-      <w:bookmarkEnd w:id="4"/>
     </w:p>
     <w:p>
       <w:pPr>
@@ -1939,14 +2101,14 @@
           <w:lang w:val="sr-Latn-RS"/>
         </w:rPr>
       </w:pPr>
-      <w:bookmarkStart w:id="5" w:name="_Toc3238735"/>
+      <w:bookmarkStart w:id="4" w:name="_Toc5808072"/>
       <w:r>
         <w:rPr>
           <w:lang w:val="sr-Latn-RS"/>
         </w:rPr>
         <w:t>Otvorena pitanja</w:t>
       </w:r>
-      <w:bookmarkEnd w:id="5"/>
+      <w:bookmarkEnd w:id="4"/>
     </w:p>
     <w:tbl>
       <w:tblPr>
@@ -2124,7 +2286,7 @@
           <w:lang w:val="sr-Latn-RS"/>
         </w:rPr>
       </w:pPr>
-      <w:bookmarkStart w:id="6" w:name="_Toc3238736"/>
+      <w:bookmarkStart w:id="5" w:name="_Toc5808073"/>
       <w:r>
         <w:rPr>
           <w:lang w:val="sr-Latn-RS"/>
@@ -2137,71 +2299,71 @@
         </w:rPr>
         <w:t>izmena jela</w:t>
       </w:r>
+      <w:bookmarkEnd w:id="5"/>
+    </w:p>
+    <w:p>
+      <w:pPr>
+        <w:pStyle w:val="Heading2"/>
+        <w:rPr>
+          <w:lang w:val="sr-Latn-RS"/>
+        </w:rPr>
+      </w:pPr>
+      <w:bookmarkStart w:id="6" w:name="_Toc5808074"/>
+      <w:r>
+        <w:rPr>
+          <w:lang w:val="sr-Latn-RS"/>
+        </w:rPr>
+        <w:t>Kratak opis</w:t>
+      </w:r>
       <w:bookmarkEnd w:id="6"/>
     </w:p>
     <w:p>
       <w:pPr>
+        <w:ind w:left="1298" w:firstLine="720"/>
+        <w:rPr>
+          <w:lang w:val="sr-Latn-RS"/>
+        </w:rPr>
+      </w:pPr>
+      <w:r>
+        <w:rPr>
+          <w:lang w:val="sr-Latn-RS"/>
+        </w:rPr>
+        <w:t>Ova funkcionalnost je omogućena svim korisnicima koji su registrovani i ulogovani kao Restoran. Ona omogućava restoranima da izmene informacije o već postojećim jelima koja imaju u ponudi. Informacije koje je moguće uneti su: naziv jela, opis jela, sastojci i slika.</w:t>
+      </w:r>
+    </w:p>
+    <w:p>
+      <w:pPr>
         <w:pStyle w:val="Heading2"/>
         <w:rPr>
           <w:lang w:val="sr-Latn-RS"/>
         </w:rPr>
       </w:pPr>
-      <w:bookmarkStart w:id="7" w:name="_Toc3238737"/>
-      <w:r>
-        <w:rPr>
-          <w:lang w:val="sr-Latn-RS"/>
-        </w:rPr>
-        <w:t>Kratak opis</w:t>
+      <w:bookmarkStart w:id="7" w:name="_Toc5808075"/>
+      <w:r>
+        <w:rPr>
+          <w:lang w:val="sr-Latn-RS"/>
+        </w:rPr>
+        <w:t>Tok događaja</w:t>
       </w:r>
       <w:bookmarkEnd w:id="7"/>
     </w:p>
     <w:p>
       <w:pPr>
-        <w:ind w:left="1298" w:firstLine="720"/>
-        <w:rPr>
-          <w:lang w:val="sr-Latn-RS"/>
-        </w:rPr>
-      </w:pPr>
-      <w:r>
-        <w:rPr>
-          <w:lang w:val="sr-Latn-RS"/>
-        </w:rPr>
-        <w:t>Ova funkcionalnost je omogućena svim korisnicima koji su registrovani i ulogovani kao Restoran. Ona omogućava restoranima da izmene informacije o već postojećim jelima koja imaju u ponudi. Informacije koje je moguće uneti su: naziv jela, opis jela, sastojci i slika.</w:t>
-      </w:r>
-    </w:p>
-    <w:p>
-      <w:pPr>
-        <w:pStyle w:val="Heading2"/>
-        <w:rPr>
-          <w:lang w:val="sr-Latn-RS"/>
-        </w:rPr>
-      </w:pPr>
-      <w:bookmarkStart w:id="8" w:name="_Toc3238738"/>
-      <w:r>
-        <w:rPr>
-          <w:lang w:val="sr-Latn-RS"/>
-        </w:rPr>
-        <w:t>Tok događaja</w:t>
+        <w:pStyle w:val="Heading3"/>
+        <w:rPr>
+          <w:lang w:val="sr-Latn-RS"/>
+        </w:rPr>
+      </w:pPr>
+      <w:bookmarkStart w:id="8" w:name="_Toc3233492"/>
+      <w:bookmarkStart w:id="9" w:name="_Toc5808076"/>
+      <w:r>
+        <w:rPr>
+          <w:lang w:val="sr-Latn-RS"/>
+        </w:rPr>
+        <w:t>Korisnik uspešno menja podatke u formi za unos jela</w:t>
       </w:r>
       <w:bookmarkEnd w:id="8"/>
-    </w:p>
-    <w:p>
-      <w:pPr>
-        <w:pStyle w:val="Heading3"/>
-        <w:rPr>
-          <w:lang w:val="sr-Latn-RS"/>
-        </w:rPr>
-      </w:pPr>
-      <w:bookmarkStart w:id="9" w:name="_Toc3233492"/>
-      <w:bookmarkStart w:id="10" w:name="_Toc3238739"/>
-      <w:r>
-        <w:rPr>
-          <w:lang w:val="sr-Latn-RS"/>
-        </w:rPr>
-        <w:t>Korisnik uspešno menja podatke u formi za unos jela</w:t>
-      </w:r>
       <w:bookmarkEnd w:id="9"/>
-      <w:bookmarkEnd w:id="10"/>
     </w:p>
     <w:p>
       <w:pPr>
@@ -2683,16 +2845,16 @@
           <w:lang w:val="sr-Latn-RS"/>
         </w:rPr>
       </w:pPr>
-      <w:bookmarkStart w:id="11" w:name="_Toc3233493"/>
-      <w:bookmarkStart w:id="12" w:name="_Toc3238740"/>
+      <w:bookmarkStart w:id="10" w:name="_Toc3233493"/>
+      <w:bookmarkStart w:id="11" w:name="_Toc5808077"/>
       <w:r>
         <w:rPr>
           <w:lang w:val="sr-Latn-RS"/>
         </w:rPr>
         <w:t>Korisnik nije popunio jedno ili više polja u formi</w:t>
       </w:r>
+      <w:bookmarkEnd w:id="10"/>
       <w:bookmarkEnd w:id="11"/>
-      <w:bookmarkEnd w:id="12"/>
     </w:p>
     <w:p>
       <w:pPr>
@@ -2737,14 +2899,14 @@
           <w:lang w:val="sr-Latn-RS"/>
         </w:rPr>
       </w:pPr>
-      <w:bookmarkStart w:id="13" w:name="_Toc3238741"/>
+      <w:bookmarkStart w:id="12" w:name="_Toc5808078"/>
       <w:r>
         <w:rPr>
           <w:lang w:val="sr-Latn-RS"/>
         </w:rPr>
         <w:t>Korisnik je odabrao opciju da ukloni jelo</w:t>
       </w:r>
-      <w:bookmarkEnd w:id="13"/>
+      <w:bookmarkEnd w:id="12"/>
     </w:p>
     <w:p>
       <w:pPr>
@@ -2820,19 +2982,68 @@
     </w:p>
     <w:p>
       <w:pPr>
+        <w:pStyle w:val="Heading3"/>
+        <w:rPr>
+          <w:lang w:val="sr-Latn-RS"/>
+        </w:rPr>
+      </w:pPr>
+      <w:bookmarkStart w:id="13" w:name="_Toc5808079"/>
+      <w:r>
+        <w:rPr>
+          <w:lang w:val="sr-Latn-RS"/>
+        </w:rPr>
+        <w:t>Korisnik nije uneo sliku</w:t>
+      </w:r>
+      <w:bookmarkEnd w:id="13"/>
+    </w:p>
+    <w:p>
+      <w:pPr>
+        <w:pStyle w:val="ListParagraph"/>
+        <w:numPr>
+          <w:ilvl w:val="0"/>
+          <w:numId w:val="29"/>
+        </w:numPr>
+        <w:rPr>
+          <w:lang w:val="sr-Latn-RS"/>
+        </w:rPr>
+      </w:pPr>
+      <w:r>
+        <w:rPr>
+          <w:lang w:val="sr-Latn-RS"/>
+        </w:rPr>
+        <w:t xml:space="preserve">Unos nove slike nije obavezan. </w:t>
+      </w:r>
+      <w:bookmarkStart w:id="14" w:name="_GoBack"/>
+      <w:bookmarkEnd w:id="14"/>
+      <w:r>
+        <w:rPr>
+          <w:lang w:val="sr-Latn-RS"/>
+        </w:rPr>
+        <w:t>Sistem će za sliku jela koristiti već postojeću sliku u bazi</w:t>
+      </w:r>
+      <w:r>
+        <w:rPr>
+          <w:lang w:val="sr-Latn-RS"/>
+        </w:rPr>
+        <w:t>.</w:t>
+      </w:r>
+    </w:p>
+    <w:p>
+      <w:pPr>
         <w:pStyle w:val="Heading2"/>
         <w:rPr>
           <w:lang w:val="sr-Latn-RS"/>
         </w:rPr>
       </w:pPr>
-      <w:bookmarkStart w:id="14" w:name="_Toc3238742"/>
-      <w:r>
-        <w:rPr>
-          <w:lang w:val="sr-Latn-RS"/>
-        </w:rPr>
+      <w:bookmarkStart w:id="15" w:name="_Toc5808080"/>
+      <w:r>
+        <w:rPr>
+          <w:lang w:val="sr-Latn-RS"/>
+        </w:rPr>
+        <w:lastRenderedPageBreak/>
         <w:t>Posebni zahtevi</w:t>
       </w:r>
-      <w:bookmarkEnd w:id="14"/>
+      <w:bookmarkEnd w:id="15"/>
     </w:p>
     <w:p>
       <w:pPr>
@@ -2855,15 +3066,14 @@
           <w:lang w:val="sr-Latn-RS"/>
         </w:rPr>
       </w:pPr>
-      <w:bookmarkStart w:id="15" w:name="_Toc3238743"/>
-      <w:r>
-        <w:rPr>
-          <w:lang w:val="sr-Latn-RS"/>
-        </w:rPr>
-        <w:lastRenderedPageBreak/>
+      <w:bookmarkStart w:id="16" w:name="_Toc5808081"/>
+      <w:r>
+        <w:rPr>
+          <w:lang w:val="sr-Latn-RS"/>
+        </w:rPr>
         <w:t>Preduslovi</w:t>
       </w:r>
-      <w:bookmarkEnd w:id="15"/>
+      <w:bookmarkEnd w:id="16"/>
     </w:p>
     <w:p>
       <w:pPr>
@@ -2946,14 +3156,14 @@
           <w:lang w:val="sr-Latn-RS"/>
         </w:rPr>
       </w:pPr>
-      <w:bookmarkStart w:id="16" w:name="_Toc3238744"/>
+      <w:bookmarkStart w:id="17" w:name="_Toc5808082"/>
       <w:r>
         <w:rPr>
           <w:lang w:val="sr-Latn-RS"/>
         </w:rPr>
         <w:t>Posledice</w:t>
       </w:r>
-      <w:bookmarkEnd w:id="16"/>
+      <w:bookmarkEnd w:id="17"/>
     </w:p>
     <w:p>
       <w:pPr>
@@ -4633,6 +4843,95 @@
     </w:lvl>
   </w:abstractNum>
   <w:abstractNum w:abstractNumId="17" w15:restartNumberingAfterBreak="0">
+    <w:nsid w:val="5B20341D"/>
+    <w:multiLevelType w:val="hybridMultilevel"/>
+    <w:tmpl w:val="D5C0AA2E"/>
+    <w:lvl w:ilvl="0" w:tplc="2EE2194C">
+      <w:start w:val="1"/>
+      <w:numFmt w:val="decimal"/>
+      <w:lvlText w:val="%1."/>
+      <w:lvlJc w:val="left"/>
+      <w:pPr>
+        <w:ind w:left="2940" w:hanging="360"/>
+      </w:pPr>
+      <w:rPr>
+        <w:rFonts w:hint="default"/>
+      </w:rPr>
+    </w:lvl>
+    <w:lvl w:ilvl="1" w:tplc="241A0019" w:tentative="1">
+      <w:start w:val="1"/>
+      <w:numFmt w:val="lowerLetter"/>
+      <w:lvlText w:val="%2."/>
+      <w:lvlJc w:val="left"/>
+      <w:pPr>
+        <w:ind w:left="3660" w:hanging="360"/>
+      </w:pPr>
+    </w:lvl>
+    <w:lvl w:ilvl="2" w:tplc="241A001B" w:tentative="1">
+      <w:start w:val="1"/>
+      <w:numFmt w:val="lowerRoman"/>
+      <w:lvlText w:val="%3."/>
+      <w:lvlJc w:val="right"/>
+      <w:pPr>
+        <w:ind w:left="4380" w:hanging="180"/>
+      </w:pPr>
+    </w:lvl>
+    <w:lvl w:ilvl="3" w:tplc="241A000F" w:tentative="1">
+      <w:start w:val="1"/>
+      <w:numFmt w:val="decimal"/>
+      <w:lvlText w:val="%4."/>
+      <w:lvlJc w:val="left"/>
+      <w:pPr>
+        <w:ind w:left="5100" w:hanging="360"/>
+      </w:pPr>
+    </w:lvl>
+    <w:lvl w:ilvl="4" w:tplc="241A0019" w:tentative="1">
+      <w:start w:val="1"/>
+      <w:numFmt w:val="lowerLetter"/>
+      <w:lvlText w:val="%5."/>
+      <w:lvlJc w:val="left"/>
+      <w:pPr>
+        <w:ind w:left="5820" w:hanging="360"/>
+      </w:pPr>
+    </w:lvl>
+    <w:lvl w:ilvl="5" w:tplc="241A001B" w:tentative="1">
+      <w:start w:val="1"/>
+      <w:numFmt w:val="lowerRoman"/>
+      <w:lvlText w:val="%6."/>
+      <w:lvlJc w:val="right"/>
+      <w:pPr>
+        <w:ind w:left="6540" w:hanging="180"/>
+      </w:pPr>
+    </w:lvl>
+    <w:lvl w:ilvl="6" w:tplc="241A000F" w:tentative="1">
+      <w:start w:val="1"/>
+      <w:numFmt w:val="decimal"/>
+      <w:lvlText w:val="%7."/>
+      <w:lvlJc w:val="left"/>
+      <w:pPr>
+        <w:ind w:left="7260" w:hanging="360"/>
+      </w:pPr>
+    </w:lvl>
+    <w:lvl w:ilvl="7" w:tplc="241A0019" w:tentative="1">
+      <w:start w:val="1"/>
+      <w:numFmt w:val="lowerLetter"/>
+      <w:lvlText w:val="%8."/>
+      <w:lvlJc w:val="left"/>
+      <w:pPr>
+        <w:ind w:left="7980" w:hanging="360"/>
+      </w:pPr>
+    </w:lvl>
+    <w:lvl w:ilvl="8" w:tplc="241A001B" w:tentative="1">
+      <w:start w:val="1"/>
+      <w:numFmt w:val="lowerRoman"/>
+      <w:lvlText w:val="%9."/>
+      <w:lvlJc w:val="right"/>
+      <w:pPr>
+        <w:ind w:left="8700" w:hanging="180"/>
+      </w:pPr>
+    </w:lvl>
+  </w:abstractNum>
+  <w:abstractNum w:abstractNumId="18" w15:restartNumberingAfterBreak="0">
     <w:nsid w:val="5C031B12"/>
     <w:multiLevelType w:val="hybridMultilevel"/>
     <w:tmpl w:val="00702BE2"/>
@@ -4718,7 +5017,7 @@
       </w:pPr>
     </w:lvl>
   </w:abstractNum>
-  <w:abstractNum w:abstractNumId="18" w15:restartNumberingAfterBreak="0">
+  <w:abstractNum w:abstractNumId="19" w15:restartNumberingAfterBreak="0">
     <w:nsid w:val="6254694D"/>
     <w:multiLevelType w:val="multilevel"/>
     <w:tmpl w:val="0409001F"/>
@@ -4804,7 +5103,7 @@
       </w:pPr>
     </w:lvl>
   </w:abstractNum>
-  <w:abstractNum w:abstractNumId="19" w15:restartNumberingAfterBreak="0">
+  <w:abstractNum w:abstractNumId="20" w15:restartNumberingAfterBreak="0">
     <w:nsid w:val="69D43DE3"/>
     <w:multiLevelType w:val="hybridMultilevel"/>
     <w:tmpl w:val="F73C77F4"/>
@@ -4893,7 +5192,7 @@
       </w:pPr>
     </w:lvl>
   </w:abstractNum>
-  <w:abstractNum w:abstractNumId="20" w15:restartNumberingAfterBreak="0">
+  <w:abstractNum w:abstractNumId="21" w15:restartNumberingAfterBreak="0">
     <w:nsid w:val="72236779"/>
     <w:multiLevelType w:val="hybridMultilevel"/>
     <w:tmpl w:val="9B70A1A8"/>
@@ -4979,7 +5278,7 @@
       </w:pPr>
     </w:lvl>
   </w:abstractNum>
-  <w:abstractNum w:abstractNumId="21" w15:restartNumberingAfterBreak="0">
+  <w:abstractNum w:abstractNumId="22" w15:restartNumberingAfterBreak="0">
     <w:nsid w:val="72DF1EE6"/>
     <w:multiLevelType w:val="hybridMultilevel"/>
     <w:tmpl w:val="808E55F2"/>
@@ -5068,7 +5367,7 @@
       </w:pPr>
     </w:lvl>
   </w:abstractNum>
-  <w:abstractNum w:abstractNumId="22" w15:restartNumberingAfterBreak="0">
+  <w:abstractNum w:abstractNumId="23" w15:restartNumberingAfterBreak="0">
     <w:nsid w:val="738C166E"/>
     <w:multiLevelType w:val="multilevel"/>
     <w:tmpl w:val="817ABD7A"/>
@@ -5154,7 +5453,7 @@
       </w:pPr>
     </w:lvl>
   </w:abstractNum>
-  <w:abstractNum w:abstractNumId="23" w15:restartNumberingAfterBreak="0">
+  <w:abstractNum w:abstractNumId="24" w15:restartNumberingAfterBreak="0">
     <w:nsid w:val="7A670587"/>
     <w:multiLevelType w:val="hybridMultilevel"/>
     <w:tmpl w:val="DD443C80"/>
@@ -5243,7 +5542,7 @@
       </w:pPr>
     </w:lvl>
   </w:abstractNum>
-  <w:abstractNum w:abstractNumId="24" w15:restartNumberingAfterBreak="0">
+  <w:abstractNum w:abstractNumId="25" w15:restartNumberingAfterBreak="0">
     <w:nsid w:val="7ABE1980"/>
     <w:multiLevelType w:val="hybridMultilevel"/>
     <w:tmpl w:val="B5E83C00"/>
@@ -5332,7 +5631,7 @@
       </w:pPr>
     </w:lvl>
   </w:abstractNum>
-  <w:abstractNum w:abstractNumId="25" w15:restartNumberingAfterBreak="0">
+  <w:abstractNum w:abstractNumId="26" w15:restartNumberingAfterBreak="0">
     <w:nsid w:val="7EE57847"/>
     <w:multiLevelType w:val="multilevel"/>
     <w:tmpl w:val="04090025"/>
@@ -5427,7 +5726,7 @@
       </w:pPr>
     </w:lvl>
   </w:abstractNum>
-  <w:abstractNum w:abstractNumId="26" w15:restartNumberingAfterBreak="0">
+  <w:abstractNum w:abstractNumId="27" w15:restartNumberingAfterBreak="0">
     <w:nsid w:val="7F9724DA"/>
     <w:multiLevelType w:val="multilevel"/>
     <w:tmpl w:val="D48EC5E6"/>
@@ -5521,22 +5820,22 @@
     <w:abstractNumId w:val="13"/>
   </w:num>
   <w:num w:numId="3">
-    <w:abstractNumId w:val="20"/>
+    <w:abstractNumId w:val="21"/>
   </w:num>
   <w:num w:numId="4">
-    <w:abstractNumId w:val="17"/>
+    <w:abstractNumId w:val="18"/>
   </w:num>
   <w:num w:numId="5">
     <w:abstractNumId w:val="8"/>
   </w:num>
   <w:num w:numId="6">
-    <w:abstractNumId w:val="18"/>
+    <w:abstractNumId w:val="19"/>
   </w:num>
   <w:num w:numId="7">
-    <w:abstractNumId w:val="22"/>
+    <w:abstractNumId w:val="23"/>
   </w:num>
   <w:num w:numId="8">
-    <w:abstractNumId w:val="22"/>
+    <w:abstractNumId w:val="23"/>
     <w:lvlOverride w:ilvl="0">
       <w:lvl w:ilvl="0">
         <w:start w:val="1"/>
@@ -5665,10 +5964,10 @@
     </w:lvlOverride>
   </w:num>
   <w:num w:numId="9">
-    <w:abstractNumId w:val="26"/>
+    <w:abstractNumId w:val="27"/>
   </w:num>
   <w:num w:numId="10">
-    <w:abstractNumId w:val="25"/>
+    <w:abstractNumId w:val="26"/>
   </w:num>
   <w:num w:numId="11">
     <w:abstractNumId w:val="4"/>
@@ -5686,19 +5985,19 @@
     <w:abstractNumId w:val="10"/>
   </w:num>
   <w:num w:numId="16">
-    <w:abstractNumId w:val="19"/>
+    <w:abstractNumId w:val="20"/>
   </w:num>
   <w:num w:numId="17">
     <w:abstractNumId w:val="5"/>
   </w:num>
   <w:num w:numId="18">
-    <w:abstractNumId w:val="21"/>
+    <w:abstractNumId w:val="22"/>
   </w:num>
   <w:num w:numId="19">
     <w:abstractNumId w:val="11"/>
   </w:num>
   <w:num w:numId="20">
-    <w:abstractNumId w:val="24"/>
+    <w:abstractNumId w:val="25"/>
   </w:num>
   <w:num w:numId="21">
     <w:abstractNumId w:val="9"/>
@@ -5713,7 +6012,7 @@
     <w:abstractNumId w:val="14"/>
   </w:num>
   <w:num w:numId="25">
-    <w:abstractNumId w:val="23"/>
+    <w:abstractNumId w:val="24"/>
   </w:num>
   <w:num w:numId="26">
     <w:abstractNumId w:val="12"/>
@@ -5723,6 +6022,9 @@
   </w:num>
   <w:num w:numId="28">
     <w:abstractNumId w:val="15"/>
+  </w:num>
+  <w:num w:numId="29">
+    <w:abstractNumId w:val="17"/>
   </w:num>
 </w:numbering>
 </file>
@@ -7055,7 +7357,7 @@
 </file>
 
 <file path=customXml/itemProps1.xml><?xml version="1.0" encoding="utf-8"?>
-<ds:datastoreItem xmlns:ds="http://schemas.openxmlformats.org/officeDocument/2006/customXml" ds:itemID="{7B48EC30-44C9-4F8F-A808-6DEE3D2FB61C}">
+<ds:datastoreItem xmlns:ds="http://schemas.openxmlformats.org/officeDocument/2006/customXml" ds:itemID="{B1E3BF80-35E9-4DC1-94AC-C7E10D02BE2C}">
   <ds:schemaRefs>
     <ds:schemaRef ds:uri="http://schemas.openxmlformats.org/officeDocument/2006/bibliography"/>
   </ds:schemaRefs>

</xml_diff>